<commit_message>
atlz tela req. equipamento
</commit_message>
<xml_diff>
--- a/Requisitos/AS_cadastrar_equipamento.docx
+++ b/Requisitos/AS_cadastrar_equipamento.docx
@@ -163,8 +163,6 @@
         </w:rPr>
         <w:t>Fluxo Principal</w:t>
       </w:r>
-      <w:bookmarkStart w:id="0" w:name="_GoBack"/>
-      <w:bookmarkEnd w:id="0"/>
     </w:p>
     <w:p>
       <w:pPr>
@@ -292,7 +290,19 @@
         <w:rPr>
           <w:lang w:val="pt-BR"/>
         </w:rPr>
-        <w:t>botão incluir localizado na parte inferior da tela</w:t>
+        <w:t xml:space="preserve">botão </w:t>
+      </w:r>
+      <w:r>
+        <w:rPr>
+          <w:lang w:val="pt-BR"/>
+        </w:rPr>
+        <w:t>cadastrar</w:t>
+      </w:r>
+      <w:r>
+        <w:rPr>
+          <w:lang w:val="pt-BR"/>
+        </w:rPr>
+        <w:t xml:space="preserve"> localizado na parte inferior da tela</w:t>
       </w:r>
       <w:r>
         <w:rPr>
@@ -882,9 +892,9 @@
         </w:rPr>
         <w:drawing>
           <wp:inline distT="0" distB="0" distL="0" distR="0">
-            <wp:extent cx="5486400" cy="1817370"/>
-            <wp:effectExtent l="0" t="0" r="0" b="0"/>
-            <wp:docPr id="1" name="Imagem 1"/>
+            <wp:extent cx="5324475" cy="3095625"/>
+            <wp:effectExtent l="0" t="0" r="9525" b="9525"/>
+            <wp:docPr id="2" name="Imagem 2"/>
             <wp:cNvGraphicFramePr>
               <a:graphicFrameLocks xmlns:a="http://schemas.openxmlformats.org/drawingml/2006/main" noChangeAspect="1"/>
             </wp:cNvGraphicFramePr>
@@ -892,7 +902,7 @@
               <a:graphicData uri="http://schemas.openxmlformats.org/drawingml/2006/picture">
                 <pic:pic xmlns:pic="http://schemas.openxmlformats.org/drawingml/2006/picture">
                   <pic:nvPicPr>
-                    <pic:cNvPr id="1" name="AS_equipamento.PNG"/>
+                    <pic:cNvPr id="2" name="tela cad equip.PNG"/>
                     <pic:cNvPicPr/>
                   </pic:nvPicPr>
                   <pic:blipFill>
@@ -910,7 +920,7 @@
                   <pic:spPr>
                     <a:xfrm>
                       <a:off x="0" y="0"/>
-                      <a:ext cx="5486400" cy="1817370"/>
+                      <a:ext cx="5325218" cy="3096057"/>
                     </a:xfrm>
                     <a:prstGeom prst="rect">
                       <a:avLst/>
@@ -923,9 +933,79 @@
         </w:drawing>
       </w:r>
     </w:p>
+    <w:p>
+      <w:pPr>
+        <w:rPr>
+          <w:lang w:val="pt-BR"/>
+        </w:rPr>
+      </w:pPr>
+    </w:p>
+    <w:p>
+      <w:pPr>
+        <w:rPr>
+          <w:lang w:val="pt-BR"/>
+        </w:rPr>
+      </w:pPr>
+    </w:p>
+    <w:p>
+      <w:pPr>
+        <w:rPr>
+          <w:lang w:val="pt-BR"/>
+        </w:rPr>
+      </w:pPr>
+      <w:bookmarkStart w:id="0" w:name="_GoBack"/>
+      <w:r>
+        <w:rPr>
+          <w:noProof/>
+          <w:lang w:val="pt-BR" w:eastAsia="pt-BR"/>
+        </w:rPr>
+        <w:drawing>
+          <wp:inline distT="0" distB="0" distL="0" distR="0">
+            <wp:extent cx="5324475" cy="3038475"/>
+            <wp:effectExtent l="0" t="0" r="9525" b="9525"/>
+            <wp:docPr id="3" name="Imagem 3"/>
+            <wp:cNvGraphicFramePr>
+              <a:graphicFrameLocks xmlns:a="http://schemas.openxmlformats.org/drawingml/2006/main" noChangeAspect="1"/>
+            </wp:cNvGraphicFramePr>
+            <a:graphic xmlns:a="http://schemas.openxmlformats.org/drawingml/2006/main">
+              <a:graphicData uri="http://schemas.openxmlformats.org/drawingml/2006/picture">
+                <pic:pic xmlns:pic="http://schemas.openxmlformats.org/drawingml/2006/picture">
+                  <pic:nvPicPr>
+                    <pic:cNvPr id="3" name="tela atlz equip .PNG"/>
+                    <pic:cNvPicPr/>
+                  </pic:nvPicPr>
+                  <pic:blipFill>
+                    <a:blip r:embed="rId9">
+                      <a:extLst>
+                        <a:ext uri="{28A0092B-C50C-407E-A947-70E740481C1C}">
+                          <a14:useLocalDpi xmlns:a14="http://schemas.microsoft.com/office/drawing/2010/main" val="0"/>
+                        </a:ext>
+                      </a:extLst>
+                    </a:blip>
+                    <a:stretch>
+                      <a:fillRect/>
+                    </a:stretch>
+                  </pic:blipFill>
+                  <pic:spPr>
+                    <a:xfrm>
+                      <a:off x="0" y="0"/>
+                      <a:ext cx="5325222" cy="3038901"/>
+                    </a:xfrm>
+                    <a:prstGeom prst="rect">
+                      <a:avLst/>
+                    </a:prstGeom>
+                  </pic:spPr>
+                </pic:pic>
+              </a:graphicData>
+            </a:graphic>
+          </wp:inline>
+        </w:drawing>
+      </w:r>
+      <w:bookmarkEnd w:id="0"/>
+    </w:p>
     <w:sectPr>
-      <w:headerReference w:type="default" r:id="rId9"/>
-      <w:footerReference w:type="default" r:id="rId10"/>
+      <w:headerReference w:type="default" r:id="rId10"/>
+      <w:footerReference w:type="default" r:id="rId11"/>
       <w:pgSz w:w="12240" w:h="15840"/>
       <w:pgMar w:top="1440" w:right="1800" w:bottom="1440" w:left="1800" w:header="720" w:footer="720" w:gutter="0"/>
       <w:cols w:space="720"/>
@@ -1071,7 +1151,7 @@
               <w:noProof/>
               <w:sz w:val="20"/>
             </w:rPr>
-            <w:t>2</w:t>
+            <w:t>1</w:t>
           </w:r>
           <w:r>
             <w:rPr>
@@ -3197,7 +3277,7 @@
 </file>
 
 <file path=customXml/itemProps1.xml><?xml version="1.0" encoding="utf-8"?>
-<ds:datastoreItem xmlns:ds="http://schemas.openxmlformats.org/officeDocument/2006/customXml" ds:itemID="{107DF401-E9F9-43BF-B3A0-6EA6BC56A861}">
+<ds:datastoreItem xmlns:ds="http://schemas.openxmlformats.org/officeDocument/2006/customXml" ds:itemID="{5DA8ED1A-1864-45CB-89C6-A4833EBF66B1}">
   <ds:schemaRefs>
     <ds:schemaRef ds:uri="http://schemas.openxmlformats.org/officeDocument/2006/bibliography"/>
   </ds:schemaRefs>

</xml_diff>